<commit_message>
training + add text in Word file
</commit_message>
<xml_diff>
--- a/Projet/cahier des charges/Brouillon logique.docx
+++ b/Projet/cahier des charges/Brouillon logique.docx
@@ -67,6 +67,114 @@
       <w:proofErr w:type="spellEnd"/>
       <w:r>
         <w:t xml:space="preserve"> en cas de lancement  hors connexion.</w:t>
+      </w:r>
+    </w:p>
+    <w:p/>
+    <w:p>
+      <w:r>
+        <w:t xml:space="preserve">Le but est que : </w:t>
+      </w:r>
+      <w:r>
+        <w:br/>
+      </w:r>
+      <w:r>
+        <w:br/>
+        <w:t xml:space="preserve">Saisie d’une donnée sur une page HTML </w:t>
+      </w:r>
+      <w:commentRangeStart w:id="0"/>
+      <w:r>
+        <w:t xml:space="preserve">-&gt; </w:t>
+      </w:r>
+      <w:commentRangeEnd w:id="0"/>
+      <w:r>
+        <w:rPr>
+          <w:rStyle w:val="Marquedecommentaire"/>
+        </w:rPr>
+        <w:commentReference w:id="0"/>
+      </w:r>
+      <w:r>
+        <w:t>transfère de la donnée sur le base de donnée (MySQL)</w:t>
+      </w:r>
+      <w:r>
+        <w:t xml:space="preserve"> </w:t>
+      </w:r>
+      <w:commentRangeStart w:id="1"/>
+      <w:r>
+        <w:t>-&gt;</w:t>
+      </w:r>
+      <w:commentRangeEnd w:id="1"/>
+      <w:r>
+        <w:rPr>
+          <w:rStyle w:val="Marquedecommentaire"/>
+        </w:rPr>
+        <w:commentReference w:id="1"/>
+      </w:r>
+      <w:r>
+        <w:br/>
+      </w:r>
+    </w:p>
+    <w:p>
+      <w:r>
+        <w:t xml:space="preserve">Traitement des nouvelles données </w:t>
+      </w:r>
+      <w:commentRangeStart w:id="2"/>
+      <w:r>
+        <w:t>-&gt;</w:t>
+      </w:r>
+      <w:commentRangeEnd w:id="2"/>
+      <w:r>
+        <w:rPr>
+          <w:rStyle w:val="Marquedecommentaire"/>
+        </w:rPr>
+        <w:commentReference w:id="2"/>
+      </w:r>
+      <w:r>
+        <w:t xml:space="preserve"> Mise à jour de l’interface HTML.</w:t>
+      </w:r>
+    </w:p>
+    <w:p/>
+    <w:p>
+      <w:r>
+        <w:t>Pseudo code première fonction </w:t>
+      </w:r>
+      <w:proofErr w:type="gramStart"/>
+      <w:r>
+        <w:t>:</w:t>
+      </w:r>
+      <w:proofErr w:type="gramEnd"/>
+      <w:r>
+        <w:br/>
+      </w:r>
+      <w:proofErr w:type="spellStart"/>
+      <w:r>
+        <w:t>function</w:t>
+      </w:r>
+      <w:proofErr w:type="spellEnd"/>
+      <w:r>
+        <w:t xml:space="preserve"> </w:t>
+      </w:r>
+      <w:proofErr w:type="spellStart"/>
+      <w:r>
+        <w:t>SendDataBase</w:t>
+      </w:r>
+      <w:proofErr w:type="spellEnd"/>
+      <w:r>
+        <w:t>() = {</w:t>
+      </w:r>
+    </w:p>
+    <w:p>
+      <w:r>
+        <w:tab/>
+      </w:r>
+      <w:r>
+        <w:t>Récupération de la variable $_POST</w:t>
+      </w:r>
+      <w:bookmarkStart w:id="3" w:name="_GoBack"/>
+      <w:bookmarkEnd w:id="3"/>
+    </w:p>
+    <w:p>
+      <w:r>
+        <w:t>}</w:t>
       </w:r>
     </w:p>
     <w:p/>
@@ -74,6 +182,8 @@
     <w:p/>
     <w:p/>
     <w:p/>
+    <w:p/>
+    <w:p/>
     <w:p>
       <w:r>
         <w:rPr>
@@ -142,8 +252,6 @@
       <w:r>
         <w:t>min.css a mettre dans le projet</w:t>
       </w:r>
-      <w:bookmarkStart w:id="0" w:name="_GoBack"/>
-      <w:bookmarkEnd w:id="0"/>
     </w:p>
     <w:sectPr>
       <w:pgSz w:w="11906" w:h="16838"/>
@@ -153,6 +261,78 @@
     </w:sectPr>
   </w:body>
 </w:document>
+</file>
+
+<file path=word/comments.xml><?xml version="1.0" encoding="utf-8"?>
+<w:comments xmlns:wpc="http://schemas.microsoft.com/office/word/2010/wordprocessingCanvas" xmlns:mc="http://schemas.openxmlformats.org/markup-compatibility/2006" xmlns:o="urn:schemas-microsoft-com:office:office" xmlns:r="http://schemas.openxmlformats.org/officeDocument/2006/relationships" xmlns:m="http://schemas.openxmlformats.org/officeDocument/2006/math" xmlns:v="urn:schemas-microsoft-com:vml" xmlns:wp14="http://schemas.microsoft.com/office/word/2010/wordprocessingDrawing" xmlns:wp="http://schemas.openxmlformats.org/drawingml/2006/wordprocessingDrawing" xmlns:w10="urn:schemas-microsoft-com:office:word" xmlns:w="http://schemas.openxmlformats.org/wordprocessingml/2006/main" xmlns:w14="http://schemas.microsoft.com/office/word/2010/wordml" xmlns:w15="http://schemas.microsoft.com/office/word/2012/wordml" xmlns:wpg="http://schemas.microsoft.com/office/word/2010/wordprocessingGroup" xmlns:wpi="http://schemas.microsoft.com/office/word/2010/wordprocessingInk" xmlns:wne="http://schemas.microsoft.com/office/word/2006/wordml" xmlns:wps="http://schemas.microsoft.com/office/word/2010/wordprocessingShape" mc:Ignorable="w14 w15 wp14">
+  <w:comment w:id="0" w:author="Niko" w:date="2021-11-27T18:09:00Z" w:initials="N">
+    <w:p>
+      <w:pPr>
+        <w:pStyle w:val="Commentaire"/>
+      </w:pPr>
+      <w:r>
+        <w:rPr>
+          <w:rStyle w:val="Marquedecommentaire"/>
+        </w:rPr>
+        <w:annotationRef/>
+      </w:r>
+      <w:r>
+        <w:t>Via un formulaire POST</w:t>
+      </w:r>
+    </w:p>
+  </w:comment>
+  <w:comment w:id="1" w:author="Niko" w:date="2021-11-27T18:10:00Z" w:initials="N">
+    <w:p>
+      <w:pPr>
+        <w:pStyle w:val="Commentaire"/>
+      </w:pPr>
+      <w:r>
+        <w:rPr>
+          <w:rStyle w:val="Marquedecommentaire"/>
+        </w:rPr>
+        <w:annotationRef/>
+      </w:r>
+      <w:r>
+        <w:t>Réflexion sur une l</w:t>
+      </w:r>
+      <w:r>
+        <w:t xml:space="preserve">igne </w:t>
+      </w:r>
+      <w:proofErr w:type="spellStart"/>
+      <w:r>
+        <w:t>php</w:t>
+      </w:r>
+      <w:proofErr w:type="spellEnd"/>
+      <w:r>
+        <w:t>, sûrement une fonction pour « ranger » la nouvelle entrée dans la bonne table</w:t>
+      </w:r>
+    </w:p>
+  </w:comment>
+  <w:comment w:id="2" w:author="Niko" w:date="2021-11-27T18:18:00Z" w:initials="N">
+    <w:p>
+      <w:pPr>
+        <w:pStyle w:val="Commentaire"/>
+      </w:pPr>
+      <w:r>
+        <w:rPr>
+          <w:rStyle w:val="Marquedecommentaire"/>
+        </w:rPr>
+        <w:annotationRef/>
+      </w:r>
+      <w:r>
+        <w:t>Fonction pour mettre à jour le tableau</w:t>
+      </w:r>
+    </w:p>
+  </w:comment>
+</w:comments>
+</file>
+
+<file path=word/commentsExtended.xml><?xml version="1.0" encoding="utf-8"?>
+<w15:commentsEx xmlns:wpc="http://schemas.microsoft.com/office/word/2010/wordprocessingCanvas" xmlns:mc="http://schemas.openxmlformats.org/markup-compatibility/2006" xmlns:o="urn:schemas-microsoft-com:office:office" xmlns:r="http://schemas.openxmlformats.org/officeDocument/2006/relationships" xmlns:m="http://schemas.openxmlformats.org/officeDocument/2006/math" xmlns:v="urn:schemas-microsoft-com:vml" xmlns:wp14="http://schemas.microsoft.com/office/word/2010/wordprocessingDrawing" xmlns:wp="http://schemas.openxmlformats.org/drawingml/2006/wordprocessingDrawing" xmlns:w10="urn:schemas-microsoft-com:office:word" xmlns:w="http://schemas.openxmlformats.org/wordprocessingml/2006/main" xmlns:w14="http://schemas.microsoft.com/office/word/2010/wordml" xmlns:w15="http://schemas.microsoft.com/office/word/2012/wordml" xmlns:wpg="http://schemas.microsoft.com/office/word/2010/wordprocessingGroup" xmlns:wpi="http://schemas.microsoft.com/office/word/2010/wordprocessingInk" xmlns:wne="http://schemas.microsoft.com/office/word/2006/wordml" xmlns:wps="http://schemas.microsoft.com/office/word/2010/wordprocessingShape" mc:Ignorable="w14 w15 wp14">
+  <w15:commentEx w15:paraId="181B540A" w15:done="0"/>
+  <w15:commentEx w15:paraId="6B73C32B" w15:done="0"/>
+  <w15:commentEx w15:paraId="53134A05" w15:done="0"/>
+</w15:commentsEx>
 </file>
 
 <file path=word/numbering.xml><?xml version="1.0" encoding="utf-8"?>
@@ -273,6 +453,14 @@
     <w:abstractNumId w:val="0"/>
   </w:num>
 </w:numbering>
+</file>
+
+<file path=word/people.xml><?xml version="1.0" encoding="utf-8"?>
+<w15:people xmlns:wpc="http://schemas.microsoft.com/office/word/2010/wordprocessingCanvas" xmlns:mc="http://schemas.openxmlformats.org/markup-compatibility/2006" xmlns:o="urn:schemas-microsoft-com:office:office" xmlns:r="http://schemas.openxmlformats.org/officeDocument/2006/relationships" xmlns:m="http://schemas.openxmlformats.org/officeDocument/2006/math" xmlns:v="urn:schemas-microsoft-com:vml" xmlns:wp14="http://schemas.microsoft.com/office/word/2010/wordprocessingDrawing" xmlns:wp="http://schemas.openxmlformats.org/drawingml/2006/wordprocessingDrawing" xmlns:w10="urn:schemas-microsoft-com:office:word" xmlns:w="http://schemas.openxmlformats.org/wordprocessingml/2006/main" xmlns:w14="http://schemas.microsoft.com/office/word/2010/wordml" xmlns:w15="http://schemas.microsoft.com/office/word/2012/wordml" xmlns:wpg="http://schemas.microsoft.com/office/word/2010/wordprocessingGroup" xmlns:wpi="http://schemas.microsoft.com/office/word/2010/wordprocessingInk" xmlns:wne="http://schemas.microsoft.com/office/word/2006/wordml" xmlns:wps="http://schemas.microsoft.com/office/word/2010/wordprocessingShape" mc:Ignorable="w14 w15 wp14">
+  <w15:person w15:author="Niko">
+    <w15:presenceInfo w15:providerId="Windows Live" w15:userId="ca99a76794308b54"/>
+  </w15:person>
+</w15:people>
 </file>
 
 <file path=word/styles.xml><?xml version="1.0" encoding="utf-8"?>
@@ -707,6 +895,104 @@
       <w:contextualSpacing/>
     </w:pPr>
   </w:style>
+  <w:style w:type="character" w:styleId="Marquedecommentaire">
+    <w:name w:val="annotation reference"/>
+    <w:basedOn w:val="Policepardfaut"/>
+    <w:uiPriority w:val="99"/>
+    <w:semiHidden/>
+    <w:unhideWhenUsed/>
+    <w:rsid w:val="00673EC3"/>
+    <w:rPr>
+      <w:sz w:val="16"/>
+      <w:szCs w:val="16"/>
+    </w:rPr>
+  </w:style>
+  <w:style w:type="paragraph" w:styleId="Commentaire">
+    <w:name w:val="annotation text"/>
+    <w:basedOn w:val="Normal"/>
+    <w:link w:val="CommentaireCar"/>
+    <w:uiPriority w:val="99"/>
+    <w:semiHidden/>
+    <w:unhideWhenUsed/>
+    <w:rsid w:val="00673EC3"/>
+    <w:pPr>
+      <w:spacing w:line="240" w:lineRule="auto"/>
+    </w:pPr>
+    <w:rPr>
+      <w:sz w:val="20"/>
+      <w:szCs w:val="20"/>
+    </w:rPr>
+  </w:style>
+  <w:style w:type="character" w:customStyle="1" w:styleId="CommentaireCar">
+    <w:name w:val="Commentaire Car"/>
+    <w:basedOn w:val="Policepardfaut"/>
+    <w:link w:val="Commentaire"/>
+    <w:uiPriority w:val="99"/>
+    <w:semiHidden/>
+    <w:rsid w:val="00673EC3"/>
+    <w:rPr>
+      <w:sz w:val="20"/>
+      <w:szCs w:val="20"/>
+    </w:rPr>
+  </w:style>
+  <w:style w:type="paragraph" w:styleId="Objetducommentaire">
+    <w:name w:val="annotation subject"/>
+    <w:basedOn w:val="Commentaire"/>
+    <w:next w:val="Commentaire"/>
+    <w:link w:val="ObjetducommentaireCar"/>
+    <w:uiPriority w:val="99"/>
+    <w:semiHidden/>
+    <w:unhideWhenUsed/>
+    <w:rsid w:val="00673EC3"/>
+    <w:rPr>
+      <w:b/>
+      <w:bCs/>
+    </w:rPr>
+  </w:style>
+  <w:style w:type="character" w:customStyle="1" w:styleId="ObjetducommentaireCar">
+    <w:name w:val="Objet du commentaire Car"/>
+    <w:basedOn w:val="CommentaireCar"/>
+    <w:link w:val="Objetducommentaire"/>
+    <w:uiPriority w:val="99"/>
+    <w:semiHidden/>
+    <w:rsid w:val="00673EC3"/>
+    <w:rPr>
+      <w:b/>
+      <w:bCs/>
+      <w:sz w:val="20"/>
+      <w:szCs w:val="20"/>
+    </w:rPr>
+  </w:style>
+  <w:style w:type="paragraph" w:styleId="Textedebulles">
+    <w:name w:val="Balloon Text"/>
+    <w:basedOn w:val="Normal"/>
+    <w:link w:val="TextedebullesCar"/>
+    <w:uiPriority w:val="99"/>
+    <w:semiHidden/>
+    <w:unhideWhenUsed/>
+    <w:rsid w:val="00673EC3"/>
+    <w:pPr>
+      <w:spacing w:after="0" w:line="240" w:lineRule="auto"/>
+    </w:pPr>
+    <w:rPr>
+      <w:rFonts w:ascii="Segoe UI" w:hAnsi="Segoe UI" w:cs="Segoe UI"/>
+      <w:sz w:val="18"/>
+      <w:szCs w:val="18"/>
+    </w:rPr>
+  </w:style>
+  <w:style w:type="character" w:customStyle="1" w:styleId="TextedebullesCar">
+    <w:name w:val="Texte de bulles Car"/>
+    <w:basedOn w:val="Policepardfaut"/>
+    <w:link w:val="Textedebulles"/>
+    <w:uiPriority w:val="99"/>
+    <w:semiHidden/>
+    <w:rsid w:val="00673EC3"/>
+    <w:rPr>
+      <w:rFonts w:ascii="Segoe UI" w:hAnsi="Segoe UI" w:cs="Segoe UI"/>
+      <w:sz w:val="18"/>
+      <w:szCs w:val="18"/>
+    </w:rPr>
+  </w:style>
 </w:styles>
 </file>
 

</xml_diff>